<commit_message>
cahier des charges de la documentation_technique
</commit_message>
<xml_diff>
--- a/documentation_technique.docx
+++ b/documentation_technique.docx
@@ -10,6 +10,7 @@
           <w:docPartUnique/>
         </w:docPartObj>
       </w:sdtPr>
+      <w:sdtEndPr/>
       <w:sdtContent>
         <w:tbl>
           <w:tblPr>
@@ -31,7 +32,7 @@
                 <w:tcBorders>
                   <w:right w:val="single" w:sz="4" w:space="0" w:color="FFFFFF" w:themeColor="background1"/>
                 </w:tcBorders>
-                <w:shd w:val="clear" w:color="auto" w:fill="943634" w:themeFill="accent2" w:themeFillShade="BF"/>
+                <w:shd w:val="clear" w:color="auto" w:fill="75A675" w:themeFill="accent2" w:themeFillShade="BF"/>
               </w:tcPr>
               <w:p/>
             </w:tc>
@@ -58,6 +59,7 @@
                   <w:calendar w:val="gregorian"/>
                 </w:date>
               </w:sdtPr>
+              <w:sdtEndPr/>
               <w:sdtContent>
                 <w:tc>
                   <w:tcPr>
@@ -65,7 +67,7 @@
                     <w:tcBorders>
                       <w:left w:val="single" w:sz="4" w:space="0" w:color="FFFFFF" w:themeColor="background1"/>
                     </w:tcBorders>
-                    <w:shd w:val="clear" w:color="auto" w:fill="943634" w:themeFill="accent2" w:themeFillShade="BF"/>
+                    <w:shd w:val="clear" w:color="auto" w:fill="75A675" w:themeFill="accent2" w:themeFillShade="BF"/>
                     <w:vAlign w:val="bottom"/>
                   </w:tcPr>
                   <w:p>
@@ -120,7 +122,7 @@
               <w:sdt>
                 <w:sdtPr>
                   <w:rPr>
-                    <w:color w:val="76923C" w:themeColor="accent3" w:themeShade="BF"/>
+                    <w:color w:val="66A6B8" w:themeColor="accent3" w:themeShade="BF"/>
                   </w:rPr>
                   <w:alias w:val="Société"/>
                   <w:id w:val="15676123"/>
@@ -130,17 +132,18 @@
                   <w:dataBinding w:prefixMappings="xmlns:ns0='http://schemas.openxmlformats.org/officeDocument/2006/extended-properties'" w:xpath="/ns0:Properties[1]/ns0:Company[1]" w:storeItemID="{6668398D-A668-4E3E-A5EB-62B293D839F1}"/>
                   <w:text/>
                 </w:sdtPr>
+                <w:sdtEndPr/>
                 <w:sdtContent>
                   <w:p>
                     <w:pPr>
                       <w:pStyle w:val="Sansinterligne"/>
                       <w:rPr>
-                        <w:color w:val="76923C" w:themeColor="accent3" w:themeShade="BF"/>
+                        <w:color w:val="66A6B8" w:themeColor="accent3" w:themeShade="BF"/>
                       </w:rPr>
                     </w:pPr>
                     <w:r>
                       <w:rPr>
-                        <w:color w:val="76923C" w:themeColor="accent3" w:themeShade="BF"/>
+                        <w:color w:val="66A6B8" w:themeColor="accent3" w:themeShade="BF"/>
                       </w:rPr>
                       <w:t>I.FA-P3A</w:t>
                     </w:r>
@@ -151,14 +154,14 @@
                 <w:pPr>
                   <w:pStyle w:val="Sansinterligne"/>
                   <w:rPr>
-                    <w:color w:val="76923C" w:themeColor="accent3" w:themeShade="BF"/>
+                    <w:color w:val="66A6B8" w:themeColor="accent3" w:themeShade="BF"/>
                   </w:rPr>
                 </w:pPr>
               </w:p>
               <w:sdt>
                 <w:sdtPr>
                   <w:rPr>
-                    <w:color w:val="76923C" w:themeColor="accent3" w:themeShade="BF"/>
+                    <w:color w:val="66A6B8" w:themeColor="accent3" w:themeShade="BF"/>
                   </w:rPr>
                   <w:alias w:val="Auteur"/>
                   <w:id w:val="15676130"/>
@@ -168,28 +171,21 @@
                   <w:dataBinding w:prefixMappings="xmlns:ns0='http://schemas.openxmlformats.org/package/2006/metadata/core-properties' xmlns:ns1='http://purl.org/dc/elements/1.1/'" w:xpath="/ns0:coreProperties[1]/ns1:creator[1]" w:storeItemID="{6C3C8BC8-F283-45AE-878A-BAB7291924A1}"/>
                   <w:text/>
                 </w:sdtPr>
+                <w:sdtEndPr/>
                 <w:sdtContent>
                   <w:p>
                     <w:pPr>
                       <w:pStyle w:val="Sansinterligne"/>
                       <w:rPr>
-                        <w:color w:val="76923C" w:themeColor="accent3" w:themeShade="BF"/>
+                        <w:color w:val="66A6B8" w:themeColor="accent3" w:themeShade="BF"/>
                       </w:rPr>
                     </w:pPr>
                     <w:r>
                       <w:rPr>
-                        <w:color w:val="76923C" w:themeColor="accent3" w:themeShade="BF"/>
+                        <w:color w:val="66A6B8" w:themeColor="accent3" w:themeShade="BF"/>
                       </w:rPr>
-                      <w:t xml:space="preserve">Michael </w:t>
+                      <w:t>Michael Ramusi</w:t>
                     </w:r>
-                    <w:proofErr w:type="spellStart"/>
-                    <w:r>
-                      <w:rPr>
-                        <w:color w:val="76923C" w:themeColor="accent3" w:themeShade="BF"/>
-                      </w:rPr>
-                      <w:t>Ramusi</w:t>
-                    </w:r>
-                    <w:proofErr w:type="spellEnd"/>
                   </w:p>
                 </w:sdtContent>
               </w:sdt>
@@ -197,11 +193,9 @@
                 <w:pPr>
                   <w:pStyle w:val="Sansinterligne"/>
                   <w:rPr>
-                    <w:color w:val="76923C" w:themeColor="accent3" w:themeShade="BF"/>
+                    <w:color w:val="66A6B8" w:themeColor="accent3" w:themeShade="BF"/>
                   </w:rPr>
                 </w:pPr>
-                <w:bookmarkStart w:id="0" w:name="_GoBack"/>
-                <w:bookmarkEnd w:id="0"/>
               </w:p>
             </w:tc>
           </w:tr>
@@ -238,10 +232,9 @@
                     <w:b/>
                     <w:bCs/>
                     <w:caps/>
-                    <w:color w:val="76923C" w:themeColor="accent3" w:themeShade="BF"/>
+                    <w:color w:val="66A6B8" w:themeColor="accent3" w:themeShade="BF"/>
                     <w:sz w:val="72"/>
                     <w:szCs w:val="72"/>
-                    <w:lang w:val="fr-FR"/>
                   </w:rPr>
                   <w:t>[</w:t>
                 </w:r>
@@ -262,6 +255,7 @@
                     <w:dataBinding w:prefixMappings="xmlns:ns0='http://schemas.openxmlformats.org/package/2006/metadata/core-properties' xmlns:ns1='http://purl.org/dc/elements/1.1/'" w:xpath="/ns0:coreProperties[1]/ns1:title[1]" w:storeItemID="{6C3C8BC8-F283-45AE-878A-BAB7291924A1}"/>
                     <w:text/>
                   </w:sdtPr>
+                  <w:sdtEndPr/>
                   <w:sdtContent>
                     <w:r>
                       <w:rPr>
@@ -280,10 +274,9 @@
                     <w:b/>
                     <w:bCs/>
                     <w:caps/>
-                    <w:color w:val="76923C" w:themeColor="accent3" w:themeShade="BF"/>
+                    <w:color w:val="66A6B8" w:themeColor="accent3" w:themeShade="BF"/>
                     <w:sz w:val="72"/>
                     <w:szCs w:val="72"/>
-                    <w:lang w:val="fr-FR"/>
                   </w:rPr>
                   <w:t>]</w:t>
                 </w:r>
@@ -298,12 +291,10 @@
                 </w:rPr>
                 <w:alias w:val="Résumé"/>
                 <w:id w:val="15676143"/>
-                <w:placeholder>
-                  <w:docPart w:val="1F359BAB3C45453EA115239ECCB350B5"/>
-                </w:placeholder>
                 <w:dataBinding w:prefixMappings="xmlns:ns0='http://schemas.microsoft.com/office/2006/coverPageProps'" w:xpath="/ns0:CoverPageProperties[1]/ns0:Abstract[1]" w:storeItemID="{55AF091B-3C7A-41E3-B477-F2FDAA23CFDA}"/>
                 <w:text/>
               </w:sdtPr>
+              <w:sdtEndPr/>
               <w:sdtContent>
                 <w:tc>
                   <w:tcPr>
@@ -320,7 +311,19 @@
                       <w:rPr>
                         <w:color w:val="808080" w:themeColor="background1" w:themeShade="80"/>
                       </w:rPr>
-                      <w:t>Travail pratique individuel informatique</w:t>
+                      <w:t xml:space="preserve">Travail pratique individuel </w:t>
+                    </w:r>
+                    <w:r>
+                      <w:rPr>
+                        <w:color w:val="808080" w:themeColor="background1" w:themeShade="80"/>
+                      </w:rPr>
+                      <w:t>d’</w:t>
+                    </w:r>
+                    <w:r>
+                      <w:rPr>
+                        <w:color w:val="808080" w:themeColor="background1" w:themeShade="80"/>
+                      </w:rPr>
+                      <w:t>informatique</w:t>
                     </w:r>
                   </w:p>
                 </w:tc>
@@ -339,7 +342,13 @@
     <w:sdt>
       <w:sdtPr>
         <w:rPr>
-          <w:lang w:val="fr-FR"/>
+          <w:rFonts w:asciiTheme="minorHAnsi" w:eastAsiaTheme="minorHAnsi" w:hAnsiTheme="minorHAnsi" w:cstheme="minorBidi"/>
+          <w:b w:val="0"/>
+          <w:bCs w:val="0"/>
+          <w:color w:val="auto"/>
+          <w:sz w:val="22"/>
+          <w:szCs w:val="22"/>
+          <w:lang w:eastAsia="en-US"/>
         </w:rPr>
         <w:id w:val="-536897288"/>
         <w:docPartObj>
@@ -347,24 +356,13 @@
           <w:docPartUnique/>
         </w:docPartObj>
       </w:sdtPr>
-      <w:sdtEndPr>
-        <w:rPr>
-          <w:rFonts w:asciiTheme="minorHAnsi" w:eastAsiaTheme="minorHAnsi" w:hAnsiTheme="minorHAnsi" w:cstheme="minorBidi"/>
-          <w:color w:val="auto"/>
-          <w:sz w:val="22"/>
-          <w:szCs w:val="22"/>
-          <w:lang w:eastAsia="en-US"/>
-        </w:rPr>
-      </w:sdtEndPr>
+      <w:sdtEndPr/>
       <w:sdtContent>
         <w:p>
           <w:pPr>
             <w:pStyle w:val="En-ttedetabledesmatires"/>
           </w:pPr>
           <w:r>
-            <w:rPr>
-              <w:lang w:val="fr-FR"/>
-            </w:rPr>
             <w:t>Table des matières</w:t>
           </w:r>
         </w:p>
@@ -1448,7 +1446,6 @@
             <w:rPr>
               <w:b/>
               <w:bCs/>
-              <w:lang w:val="fr-FR"/>
             </w:rPr>
             <w:fldChar w:fldCharType="end"/>
           </w:r>
@@ -1464,12 +1461,12 @@
       <w:pPr>
         <w:pStyle w:val="Titre1"/>
       </w:pPr>
-      <w:bookmarkStart w:id="1" w:name="_Toc484506840"/>
+      <w:bookmarkStart w:id="0" w:name="_Toc484506840"/>
       <w:r>
         <w:lastRenderedPageBreak/>
         <w:t>Introduction</w:t>
       </w:r>
-      <w:bookmarkEnd w:id="1"/>
+      <w:bookmarkEnd w:id="0"/>
     </w:p>
     <w:p>
       <w:r>
@@ -1546,15 +1543,27 @@
       <w:pPr>
         <w:pStyle w:val="Titre2"/>
       </w:pPr>
-      <w:bookmarkStart w:id="2" w:name="_Toc484506841"/>
+      <w:bookmarkStart w:id="1" w:name="_Toc484506841"/>
       <w:r>
         <w:t>Motivations</w:t>
       </w:r>
-      <w:bookmarkEnd w:id="2"/>
+      <w:bookmarkEnd w:id="1"/>
     </w:p>
     <w:p>
       <w:r>
-        <w:t xml:space="preserve">Passionné depuis toujours par la musique, j’ai décidé de réaliser, dans le cadre de mon projet de TPI, une application liée à cette passion pour l’art musical. Cette application est un </w:t>
+        <w:t>Passionné depuis toujours par la musique, j’ai décidé de réaliser, dans le cadre de mon projet de TPI, une application liée à cette passion pour l’art musical</w:t>
+      </w:r>
+      <w:r>
+        <w:t xml:space="preserve"> : </w:t>
+      </w:r>
+      <w:r>
+        <w:rPr>
+          <w:b/>
+        </w:rPr>
+        <w:t>AudioFile Player</w:t>
+      </w:r>
+      <w:r>
+        <w:t xml:space="preserve">. Cette application est un </w:t>
       </w:r>
       <w:r>
         <w:rPr>
@@ -1577,10 +1586,19 @@
     </w:p>
     <w:p>
       <w:r>
+        <w:rPr>
+          <w:b/>
+        </w:rPr>
         <w:t>Pourquoi un système de cloud</w:t>
       </w:r>
       <w:r>
-        <w:t xml:space="preserve"> ? Tout d’abord, afin de </w:t>
+        <w:rPr>
+          <w:b/>
+        </w:rPr>
+        <w:t> ?</w:t>
+      </w:r>
+      <w:r>
+        <w:t xml:space="preserve"> Tout d’abord, afin de </w:t>
       </w:r>
       <w:r>
         <w:rPr>
@@ -1635,62 +1653,858 @@
     </w:p>
     <w:p>
       <w:pPr>
+        <w:pStyle w:val="Titre2"/>
+      </w:pPr>
+      <w:r>
+        <w:t>Organisation</w:t>
+      </w:r>
+      <w:bookmarkStart w:id="2" w:name="_Toc484506842"/>
+    </w:p>
+    <w:tbl>
+      <w:tblPr>
+        <w:tblStyle w:val="Grilledutableau"/>
+        <w:tblW w:w="5000" w:type="pct"/>
+        <w:tblBorders>
+          <w:top w:val="none" w:sz="0" w:space="0" w:color="auto"/>
+          <w:left w:val="none" w:sz="0" w:space="0" w:color="auto"/>
+          <w:bottom w:val="none" w:sz="0" w:space="0" w:color="auto"/>
+          <w:right w:val="none" w:sz="0" w:space="0" w:color="auto"/>
+          <w:insideH w:val="none" w:sz="0" w:space="0" w:color="auto"/>
+          <w:insideV w:val="none" w:sz="0" w:space="0" w:color="auto"/>
+        </w:tblBorders>
+        <w:tblLook w:val="04A0" w:firstRow="1" w:lastRow="0" w:firstColumn="1" w:lastColumn="0" w:noHBand="0" w:noVBand="1"/>
+      </w:tblPr>
+      <w:tblGrid>
+        <w:gridCol w:w="4644"/>
+        <w:gridCol w:w="4644"/>
+      </w:tblGrid>
+      <w:tr>
+        <w:tc>
+          <w:tcPr>
+            <w:tcW w:w="2500" w:type="pct"/>
+          </w:tcPr>
+          <w:p>
+            <w:pPr>
+              <w:rPr>
+                <w:i/>
+              </w:rPr>
+            </w:pPr>
+            <w:r>
+              <w:rPr>
+                <w:i/>
+              </w:rPr>
+              <w:t>Élève :</w:t>
+            </w:r>
+          </w:p>
+          <w:p>
+            <w:r>
+              <w:t xml:space="preserve">Michael </w:t>
+            </w:r>
+            <w:r>
+              <w:t>RAMUSI</w:t>
+            </w:r>
+          </w:p>
+          <w:p>
+            <w:hyperlink r:id="rId8" w:history="1">
+              <w:r>
+                <w:rPr>
+                  <w:rStyle w:val="Lienhypertexte"/>
+                </w:rPr>
+                <w:t>ramusim@protonmail.ch</w:t>
+              </w:r>
+            </w:hyperlink>
+          </w:p>
+          <w:p/>
+        </w:tc>
+        <w:tc>
+          <w:tcPr>
+            <w:tcW w:w="2500" w:type="pct"/>
+          </w:tcPr>
+          <w:p>
+            <w:pPr>
+              <w:rPr>
+                <w:i/>
+              </w:rPr>
+            </w:pPr>
+            <w:r>
+              <w:rPr>
+                <w:i/>
+              </w:rPr>
+              <w:t>Maître d’apprentissage :</w:t>
+            </w:r>
+          </w:p>
+          <w:p>
+            <w:r>
+              <w:t>Jasmina TRAVNJAK</w:t>
+            </w:r>
+          </w:p>
+          <w:p>
+            <w:hyperlink r:id="rId9" w:history="1">
+              <w:r>
+                <w:rPr>
+                  <w:rStyle w:val="Lienhypertexte"/>
+                </w:rPr>
+                <w:t>edu-travnjakj@eduge.ch</w:t>
+              </w:r>
+            </w:hyperlink>
+          </w:p>
+        </w:tc>
+      </w:tr>
+      <w:tr>
+        <w:tc>
+          <w:tcPr>
+            <w:tcW w:w="2500" w:type="pct"/>
+          </w:tcPr>
+          <w:p>
+            <w:pPr>
+              <w:rPr>
+                <w:i/>
+              </w:rPr>
+            </w:pPr>
+            <w:r>
+              <w:rPr>
+                <w:i/>
+              </w:rPr>
+              <w:t>Experts :</w:t>
+            </w:r>
+          </w:p>
+          <w:p>
+            <w:r>
+              <w:t>Eric FEHR</w:t>
+            </w:r>
+          </w:p>
+          <w:p>
+            <w:hyperlink r:id="rId10" w:history="1">
+              <w:r>
+                <w:rPr>
+                  <w:rStyle w:val="Lienhypertexte"/>
+                </w:rPr>
+                <w:t>eric.fehr@skyguide.ch</w:t>
+              </w:r>
+            </w:hyperlink>
+          </w:p>
+        </w:tc>
+        <w:tc>
+          <w:tcPr>
+            <w:tcW w:w="2500" w:type="pct"/>
+          </w:tcPr>
+          <w:p/>
+          <w:p>
+            <w:r>
+              <w:t>Daniel VANINI</w:t>
+            </w:r>
+          </w:p>
+          <w:p>
+            <w:hyperlink r:id="rId11" w:history="1">
+              <w:r>
+                <w:rPr>
+                  <w:rStyle w:val="Lienhypertexte"/>
+                </w:rPr>
+                <w:t>daniel.vanini@skyguide.ch</w:t>
+              </w:r>
+            </w:hyperlink>
+          </w:p>
+        </w:tc>
+      </w:tr>
+    </w:tbl>
+    <w:p>
+      <w:r>
+        <w:tab/>
+      </w:r>
+    </w:p>
+    <w:p>
+      <w:r>
+        <w:t>Ce travail</w:t>
+      </w:r>
+      <w:r>
+        <w:t xml:space="preserve"> de TPI sera réalisé du 6 mai au 19 mai </w:t>
+      </w:r>
+      <w:r>
+        <w:t xml:space="preserve">2017. La réalisation du projet se déroule sur 10 jours de 8h </w:t>
+      </w:r>
+      <w:r>
+        <w:t>pour un total de 80 heures de travail</w:t>
+      </w:r>
+      <w:r>
+        <w:t xml:space="preserve">. </w:t>
+      </w:r>
+    </w:p>
+    <w:p/>
+    <w:p>
+      <w:pPr>
+        <w:jc w:val="left"/>
+        <w:rPr>
+          <w:rFonts w:asciiTheme="majorHAnsi" w:eastAsiaTheme="majorEastAsia" w:hAnsiTheme="majorHAnsi" w:cstheme="majorBidi"/>
+          <w:b/>
+          <w:bCs/>
+          <w:color w:val="527D55" w:themeColor="accent1" w:themeShade="BF"/>
+          <w:sz w:val="28"/>
+          <w:szCs w:val="28"/>
+        </w:rPr>
+      </w:pPr>
+      <w:r>
+        <w:br w:type="page"/>
+      </w:r>
+    </w:p>
+    <w:p>
+      <w:pPr>
         <w:pStyle w:val="Titre1"/>
       </w:pPr>
-      <w:bookmarkStart w:id="3" w:name="_Toc484506842"/>
       <w:r>
         <w:lastRenderedPageBreak/>
         <w:t>Cahier des charges</w:t>
+      </w:r>
+      <w:bookmarkEnd w:id="2"/>
+    </w:p>
+    <w:p>
+      <w:pPr>
+        <w:pStyle w:val="Titre2"/>
+      </w:pPr>
+      <w:bookmarkStart w:id="3" w:name="_Toc484506843"/>
+      <w:r>
+        <w:t>Objectif</w:t>
       </w:r>
       <w:bookmarkEnd w:id="3"/>
     </w:p>
     <w:p>
+      <w:r>
+        <w:t xml:space="preserve">L’objectif de ce projet est de créer une </w:t>
+      </w:r>
+      <w:r>
+        <w:rPr>
+          <w:b/>
+        </w:rPr>
+        <w:t>application web</w:t>
+      </w:r>
+      <w:r>
+        <w:t xml:space="preserve"> qui permet à un utilisateur de </w:t>
+      </w:r>
+      <w:r>
+        <w:rPr>
+          <w:b/>
+        </w:rPr>
+        <w:t>déposer des fichiers musicaux</w:t>
+      </w:r>
+      <w:r>
+        <w:t xml:space="preserve"> afin qu’il puisse avoir accès à ceux-ci partout, à la manière d’un </w:t>
+      </w:r>
+      <w:r>
+        <w:rPr>
+          <w:b/>
+        </w:rPr>
+        <w:t>cloud</w:t>
+      </w:r>
+      <w:r>
+        <w:t>.</w:t>
+      </w:r>
+    </w:p>
+    <w:p>
       <w:pPr>
         <w:pStyle w:val="Titre2"/>
       </w:pPr>
-      <w:bookmarkStart w:id="4" w:name="_Toc484506843"/>
-      <w:r>
-        <w:t>Objectif</w:t>
+      <w:bookmarkStart w:id="4" w:name="_Toc484506844"/>
+      <w:r>
+        <w:t>Fonctionnalités principales</w:t>
       </w:r>
       <w:bookmarkEnd w:id="4"/>
     </w:p>
     <w:p>
       <w:pPr>
+        <w:pStyle w:val="Paragraphedeliste"/>
+        <w:numPr>
+          <w:ilvl w:val="0"/>
+          <w:numId w:val="3"/>
+        </w:numPr>
+      </w:pPr>
+      <w:r>
+        <w:t>Fonctions d’inscription et de connexion</w:t>
+      </w:r>
+    </w:p>
+    <w:p>
+      <w:pPr>
+        <w:pStyle w:val="Paragraphedeliste"/>
+        <w:numPr>
+          <w:ilvl w:val="0"/>
+          <w:numId w:val="3"/>
+        </w:numPr>
+      </w:pPr>
+      <w:r>
+        <w:t>Dépôt de fichiers au format .mp3</w:t>
+      </w:r>
+    </w:p>
+    <w:p>
+      <w:pPr>
+        <w:pStyle w:val="Paragraphedeliste"/>
+        <w:numPr>
+          <w:ilvl w:val="0"/>
+          <w:numId w:val="3"/>
+        </w:numPr>
+      </w:pPr>
+      <w:r>
+        <w:t>Vérification des métadonnées (ID3) des fichiers déposés</w:t>
+      </w:r>
+    </w:p>
+    <w:p>
+      <w:pPr>
+        <w:pStyle w:val="Paragraphedeliste"/>
+        <w:numPr>
+          <w:ilvl w:val="0"/>
+          <w:numId w:val="3"/>
+        </w:numPr>
+      </w:pPr>
+      <w:r>
+        <w:t>Lecture des fichiers de l’audiothèque de l’utilisateur</w:t>
+      </w:r>
+    </w:p>
+    <w:p>
+      <w:pPr>
+        <w:pStyle w:val="Paragraphedeliste"/>
+        <w:numPr>
+          <w:ilvl w:val="1"/>
+          <w:numId w:val="3"/>
+        </w:numPr>
+      </w:pPr>
+      <w:r>
+        <w:t>Play, pause, suivant, précédent</w:t>
+      </w:r>
+    </w:p>
+    <w:p>
+      <w:pPr>
+        <w:pStyle w:val="Paragraphedeliste"/>
+        <w:numPr>
+          <w:ilvl w:val="0"/>
+          <w:numId w:val="3"/>
+        </w:numPr>
+      </w:pPr>
+      <w:r>
+        <w:t>Affichage des musiques selon plusieurs tris</w:t>
+      </w:r>
+    </w:p>
+    <w:p>
+      <w:pPr>
+        <w:pStyle w:val="Paragraphedeliste"/>
+        <w:numPr>
+          <w:ilvl w:val="1"/>
+          <w:numId w:val="3"/>
+        </w:numPr>
+      </w:pPr>
+      <w:r>
+        <w:t>Par artiste</w:t>
+      </w:r>
+    </w:p>
+    <w:p>
+      <w:pPr>
+        <w:pStyle w:val="Paragraphedeliste"/>
+        <w:numPr>
+          <w:ilvl w:val="1"/>
+          <w:numId w:val="3"/>
+        </w:numPr>
+      </w:pPr>
+      <w:r>
+        <w:t>Par album</w:t>
+      </w:r>
+    </w:p>
+    <w:p>
+      <w:pPr>
+        <w:pStyle w:val="Paragraphedeliste"/>
+        <w:numPr>
+          <w:ilvl w:val="1"/>
+          <w:numId w:val="3"/>
+        </w:numPr>
+      </w:pPr>
+      <w:r>
+        <w:t>Par titre</w:t>
+      </w:r>
+    </w:p>
+    <w:p>
+      <w:pPr>
+        <w:pStyle w:val="Paragraphedeliste"/>
+        <w:numPr>
+          <w:ilvl w:val="0"/>
+          <w:numId w:val="3"/>
+        </w:numPr>
+      </w:pPr>
+      <w:r>
+        <w:t>Création de listes de lecture (playlist)</w:t>
+      </w:r>
+    </w:p>
+    <w:p>
+      <w:pPr>
+        <w:pStyle w:val="Paragraphedeliste"/>
+        <w:numPr>
+          <w:ilvl w:val="0"/>
+          <w:numId w:val="3"/>
+        </w:numPr>
+      </w:pPr>
+      <w:r>
+        <w:t>Fonctionnalités sociales :</w:t>
+      </w:r>
+    </w:p>
+    <w:p>
+      <w:pPr>
+        <w:pStyle w:val="Paragraphedeliste"/>
+        <w:numPr>
+          <w:ilvl w:val="1"/>
+          <w:numId w:val="3"/>
+        </w:numPr>
+      </w:pPr>
+      <w:r>
+        <w:t>Modification de profil</w:t>
+      </w:r>
+    </w:p>
+    <w:p>
+      <w:pPr>
+        <w:pStyle w:val="Paragraphedeliste"/>
+        <w:numPr>
+          <w:ilvl w:val="1"/>
+          <w:numId w:val="3"/>
+        </w:numPr>
+      </w:pPr>
+      <w:r>
+        <w:t>Ajout d’amis</w:t>
+      </w:r>
+    </w:p>
+    <w:p>
+      <w:pPr>
         <w:pStyle w:val="Titre2"/>
       </w:pPr>
-      <w:bookmarkStart w:id="5" w:name="_Toc484506844"/>
-      <w:r>
-        <w:t>Fonctionnalités principales</w:t>
+      <w:bookmarkStart w:id="5" w:name="_Toc484506845"/>
+      <w:r>
+        <w:t>Modèle conceptuel</w:t>
       </w:r>
       <w:bookmarkEnd w:id="5"/>
     </w:p>
     <w:p>
       <w:pPr>
+        <w:keepNext/>
+        <w:jc w:val="center"/>
+      </w:pPr>
+      <w:r>
+        <w:rPr>
+          <w:noProof/>
+          <w:lang w:eastAsia="fr-CH"/>
+        </w:rPr>
+        <w:drawing>
+          <wp:inline distT="0" distB="0" distL="0" distR="0" wp14:anchorId="04F9E782" wp14:editId="02330806">
+            <wp:extent cx="4762500" cy="3136900"/>
+            <wp:effectExtent l="57150" t="57150" r="114300" b="120650"/>
+            <wp:docPr id="3" name="image6.png"/>
+            <wp:cNvGraphicFramePr/>
+            <a:graphic xmlns:a="http://schemas.openxmlformats.org/drawingml/2006/main">
+              <a:graphicData uri="http://schemas.openxmlformats.org/drawingml/2006/picture">
+                <pic:pic xmlns:pic="http://schemas.openxmlformats.org/drawingml/2006/picture">
+                  <pic:nvPicPr>
+                    <pic:cNvPr id="3" name="image6.png"/>
+                    <pic:cNvPicPr/>
+                  </pic:nvPicPr>
+                  <pic:blipFill>
+                    <a:blip r:embed="rId12"/>
+                    <a:srcRect/>
+                    <a:stretch>
+                      <a:fillRect/>
+                    </a:stretch>
+                  </pic:blipFill>
+                  <pic:spPr>
+                    <a:xfrm>
+                      <a:off x="0" y="0"/>
+                      <a:ext cx="4762500" cy="3136900"/>
+                    </a:xfrm>
+                    <a:prstGeom prst="rect">
+                      <a:avLst/>
+                    </a:prstGeom>
+                    <a:ln w="19050" cap="sq">
+                      <a:solidFill>
+                        <a:schemeClr val="tx2"/>
+                      </a:solidFill>
+                      <a:prstDash val="solid"/>
+                      <a:miter lim="800000"/>
+                    </a:ln>
+                    <a:effectLst>
+                      <a:outerShdw blurRad="50800" dist="38100" dir="2700000" algn="tl" rotWithShape="0">
+                        <a:srgbClr val="000000">
+                          <a:alpha val="43000"/>
+                        </a:srgbClr>
+                      </a:outerShdw>
+                    </a:effectLst>
+                  </pic:spPr>
+                </pic:pic>
+              </a:graphicData>
+            </a:graphic>
+          </wp:inline>
+        </w:drawing>
+      </w:r>
+    </w:p>
+    <w:p>
+      <w:pPr>
+        <w:pStyle w:val="Lgende"/>
+        <w:jc w:val="center"/>
+      </w:pPr>
+      <w:r>
+        <w:t xml:space="preserve">Figure </w:t>
+      </w:r>
+      <w:r>
+        <w:fldChar w:fldCharType="begin"/>
+      </w:r>
+      <w:r>
+        <w:instrText xml:space="preserve"> SEQ Figure \* ARABIC </w:instrText>
+      </w:r>
+      <w:r>
+        <w:fldChar w:fldCharType="separate"/>
+      </w:r>
+      <w:r>
+        <w:rPr>
+          <w:noProof/>
+        </w:rPr>
+        <w:t>1</w:t>
+      </w:r>
+      <w:r>
+        <w:fldChar w:fldCharType="end"/>
+      </w:r>
+      <w:r>
+        <w:t>: MCD</w:t>
+      </w:r>
+      <w:r>
+        <w:t xml:space="preserve"> AudioFile Player</w:t>
+      </w:r>
+    </w:p>
+    <w:p>
+      <w:r>
+        <w:t xml:space="preserve">Ceci est le modèle conceptuel de données défini lors de la rédaction du cahier des charges. </w:t>
+      </w:r>
+      <w:r>
+        <w:t xml:space="preserve">Le travail se base sur ce modèle pour la réalisation de la base de données en </w:t>
+      </w:r>
+      <w:r>
+        <w:t>MySQL</w:t>
+      </w:r>
+      <w:r>
+        <w:t>.</w:t>
+      </w:r>
+    </w:p>
+    <w:p>
+      <w:pPr>
         <w:pStyle w:val="Titre2"/>
-      </w:pPr>
-      <w:bookmarkStart w:id="6" w:name="_Toc484506845"/>
-      <w:r>
-        <w:t>Modèle conceptuel</w:t>
+        <w:spacing w:after="240"/>
+        <w:ind w:left="578" w:hanging="578"/>
+      </w:pPr>
+      <w:bookmarkStart w:id="6" w:name="_Toc484506846"/>
+      <w:r>
+        <w:lastRenderedPageBreak/>
+        <w:t>Planning initial</w:t>
       </w:r>
       <w:bookmarkEnd w:id="6"/>
     </w:p>
     <w:p>
       <w:pPr>
+        <w:keepNext/>
+        <w:jc w:val="center"/>
+      </w:pPr>
+      <w:r>
+        <w:rPr>
+          <w:noProof/>
+          <w:lang w:eastAsia="fr-CH"/>
+        </w:rPr>
+        <w:drawing>
+          <wp:inline distT="0" distB="0" distL="0" distR="0" wp14:anchorId="0EBC974C" wp14:editId="7404ED70">
+            <wp:extent cx="5942390" cy="2950234"/>
+            <wp:effectExtent l="0" t="0" r="1270" b="2540"/>
+            <wp:docPr id="1" name="Image 1"/>
+            <wp:cNvGraphicFramePr>
+              <a:graphicFrameLocks xmlns:a="http://schemas.openxmlformats.org/drawingml/2006/main" noChangeAspect="1"/>
+            </wp:cNvGraphicFramePr>
+            <a:graphic xmlns:a="http://schemas.openxmlformats.org/drawingml/2006/main">
+              <a:graphicData uri="http://schemas.openxmlformats.org/drawingml/2006/picture">
+                <pic:pic xmlns:pic="http://schemas.openxmlformats.org/drawingml/2006/picture">
+                  <pic:nvPicPr>
+                    <pic:cNvPr id="0" name="Capture.PNG"/>
+                    <pic:cNvPicPr/>
+                  </pic:nvPicPr>
+                  <pic:blipFill>
+                    <a:blip r:embed="rId13">
+                      <a:extLst>
+                        <a:ext uri="{28A0092B-C50C-407E-A947-70E740481C1C}">
+                          <a14:useLocalDpi xmlns:a14="http://schemas.microsoft.com/office/drawing/2010/main" val="0"/>
+                        </a:ext>
+                      </a:extLst>
+                    </a:blip>
+                    <a:stretch>
+                      <a:fillRect/>
+                    </a:stretch>
+                  </pic:blipFill>
+                  <pic:spPr>
+                    <a:xfrm>
+                      <a:off x="0" y="0"/>
+                      <a:ext cx="5940611" cy="2949351"/>
+                    </a:xfrm>
+                    <a:prstGeom prst="rect">
+                      <a:avLst/>
+                    </a:prstGeom>
+                  </pic:spPr>
+                </pic:pic>
+              </a:graphicData>
+            </a:graphic>
+          </wp:inline>
+        </w:drawing>
+      </w:r>
+    </w:p>
+    <w:p>
+      <w:pPr>
+        <w:pStyle w:val="Lgende"/>
+        <w:jc w:val="center"/>
+      </w:pPr>
+      <w:r>
+        <w:t xml:space="preserve">Figure </w:t>
+      </w:r>
+      <w:r>
+        <w:fldChar w:fldCharType="begin"/>
+      </w:r>
+      <w:r>
+        <w:instrText xml:space="preserve"> SEQ Figure \* ARABIC </w:instrText>
+      </w:r>
+      <w:r>
+        <w:fldChar w:fldCharType="separate"/>
+      </w:r>
+      <w:r>
+        <w:rPr>
+          <w:noProof/>
+        </w:rPr>
+        <w:t>2</w:t>
+      </w:r>
+      <w:r>
+        <w:fldChar w:fldCharType="end"/>
+      </w:r>
+      <w:r>
+        <w:t>: planning initial</w:t>
+      </w:r>
+    </w:p>
+    <w:p>
+      <w:bookmarkStart w:id="7" w:name="_Toc484506847"/>
+      <w:r>
+        <w:t>Ceci est le déroulement des tâches nécessaires à la réalisation du projet. Comme énoncé plus haut, le travail est réalisé en 80 heures / 10 jours.</w:t>
+      </w:r>
+    </w:p>
+    <w:p>
+      <w:pPr>
         <w:pStyle w:val="Titre2"/>
-      </w:pPr>
-      <w:bookmarkStart w:id="7" w:name="_Toc484506846"/>
-      <w:r>
-        <w:t>Planning initial</w:t>
+        <w:rPr>
+          <w:color w:val="527D55" w:themeColor="accent1" w:themeShade="BF"/>
+          <w:sz w:val="28"/>
+          <w:szCs w:val="28"/>
+        </w:rPr>
+      </w:pPr>
+      <w:r>
+        <w:t>Technologies utilisées</w:t>
+      </w:r>
+    </w:p>
+    <w:p>
+      <w:r>
+        <w:t xml:space="preserve">Pour la réalisation de cette application j’ai décidé d’utiliser des technologies </w:t>
+      </w:r>
+      <w:r>
+        <w:rPr>
+          <w:b/>
+        </w:rPr>
+        <w:t>w</w:t>
+      </w:r>
+      <w:r>
+        <w:rPr>
+          <w:b/>
+        </w:rPr>
+        <w:t>eb</w:t>
+      </w:r>
+      <w:r>
+        <w:t xml:space="preserve"> par </w:t>
+      </w:r>
+      <w:r>
+        <w:rPr>
+          <w:b/>
+        </w:rPr>
+        <w:t>préférence personnelle</w:t>
+      </w:r>
+      <w:r>
+        <w:t xml:space="preserve"> d’abord mais également pour faciliter un éventuel passage de l’application sur une </w:t>
+      </w:r>
+      <w:r>
+        <w:rPr>
+          <w:b/>
+        </w:rPr>
+        <w:t>plateforme mobile</w:t>
+      </w:r>
+      <w:r>
+        <w:t>.</w:t>
+      </w:r>
+    </w:p>
+    <w:p>
+      <w:pPr>
+        <w:pStyle w:val="Paragraphedeliste"/>
+        <w:numPr>
+          <w:ilvl w:val="0"/>
+          <w:numId w:val="4"/>
+        </w:numPr>
+      </w:pPr>
+      <w:r>
+        <w:t>PHP</w:t>
+      </w:r>
+    </w:p>
+    <w:p>
+      <w:pPr>
+        <w:pStyle w:val="Paragraphedeliste"/>
+        <w:numPr>
+          <w:ilvl w:val="0"/>
+          <w:numId w:val="4"/>
+        </w:numPr>
+      </w:pPr>
+      <w:r>
+        <w:t>JavaScript (jQuery)</w:t>
+      </w:r>
+    </w:p>
+    <w:p>
+      <w:pPr>
+        <w:pStyle w:val="Paragraphedeliste"/>
+        <w:numPr>
+          <w:ilvl w:val="0"/>
+          <w:numId w:val="4"/>
+        </w:numPr>
+      </w:pPr>
+      <w:r>
+        <w:t>HTML/CSS</w:t>
+      </w:r>
+    </w:p>
+    <w:p>
+      <w:pPr>
+        <w:pStyle w:val="Paragraphedeliste"/>
+        <w:numPr>
+          <w:ilvl w:val="0"/>
+          <w:numId w:val="4"/>
+        </w:numPr>
+      </w:pPr>
+      <w:r>
+        <w:t>MySQL</w:t>
+      </w:r>
+    </w:p>
+    <w:p>
+      <w:r>
+        <w:t>Les logiciels utilisés :</w:t>
+      </w:r>
+    </w:p>
+    <w:p>
+      <w:pPr>
+        <w:pStyle w:val="Paragraphedeliste"/>
+        <w:numPr>
+          <w:ilvl w:val="0"/>
+          <w:numId w:val="5"/>
+        </w:numPr>
+      </w:pPr>
+      <w:r>
+        <w:t xml:space="preserve">IDE : </w:t>
+      </w:r>
+      <w:r>
+        <w:rPr>
+          <w:i/>
+        </w:rPr>
+        <w:t>NetBeans IDE</w:t>
+      </w:r>
+    </w:p>
+    <w:p>
+      <w:pPr>
+        <w:pStyle w:val="Paragraphedeliste"/>
+        <w:numPr>
+          <w:ilvl w:val="0"/>
+          <w:numId w:val="5"/>
+        </w:numPr>
+      </w:pPr>
+      <w:r>
+        <w:t xml:space="preserve">Serveur local : </w:t>
+      </w:r>
+      <w:r>
+        <w:rPr>
+          <w:i/>
+        </w:rPr>
+        <w:t>EasyPHP</w:t>
+      </w:r>
+    </w:p>
+    <w:p>
+      <w:pPr>
+        <w:pStyle w:val="Paragraphedeliste"/>
+        <w:numPr>
+          <w:ilvl w:val="0"/>
+          <w:numId w:val="5"/>
+        </w:numPr>
+      </w:pPr>
+      <w:r>
+        <w:t xml:space="preserve">Navigateur : </w:t>
+      </w:r>
+      <w:r>
+        <w:rPr>
+          <w:i/>
+        </w:rPr>
+        <w:t>Google Chrome &amp; Mozilla Firefox</w:t>
+      </w:r>
+    </w:p>
+    <w:p>
+      <w:pPr>
+        <w:pStyle w:val="Paragraphedeliste"/>
+        <w:numPr>
+          <w:ilvl w:val="0"/>
+          <w:numId w:val="5"/>
+        </w:numPr>
+      </w:pPr>
+      <w:r>
+        <w:t xml:space="preserve">Gestion de version : </w:t>
+      </w:r>
+      <w:r>
+        <w:rPr>
+          <w:i/>
+        </w:rPr>
+        <w:t>GIT</w:t>
+      </w:r>
+    </w:p>
+    <w:p>
+      <w:pPr>
+        <w:rPr>
+          <w:color w:val="527D55" w:themeColor="accent1" w:themeShade="BF"/>
+          <w:sz w:val="28"/>
+          <w:szCs w:val="28"/>
+        </w:rPr>
+      </w:pPr>
+      <w:r>
+        <w:br w:type="page"/>
+      </w:r>
+    </w:p>
+    <w:p>
+      <w:pPr>
+        <w:pStyle w:val="Titre1"/>
+      </w:pPr>
+      <w:r>
+        <w:lastRenderedPageBreak/>
+        <w:t>Analyse concurrentielle</w:t>
       </w:r>
       <w:bookmarkEnd w:id="7"/>
     </w:p>
     <w:p>
       <w:pPr>
+        <w:jc w:val="left"/>
+        <w:rPr>
+          <w:rFonts w:asciiTheme="majorHAnsi" w:eastAsiaTheme="majorEastAsia" w:hAnsiTheme="majorHAnsi" w:cstheme="majorBidi"/>
+          <w:b/>
+          <w:bCs/>
+          <w:color w:val="527D55" w:themeColor="accent1" w:themeShade="BF"/>
+          <w:sz w:val="28"/>
+          <w:szCs w:val="28"/>
+        </w:rPr>
+      </w:pPr>
+      <w:bookmarkStart w:id="8" w:name="_Toc484506848"/>
+      <w:r>
+        <w:br w:type="page"/>
+      </w:r>
+    </w:p>
+    <w:p>
+      <w:pPr>
         <w:pStyle w:val="Titre1"/>
       </w:pPr>
-      <w:bookmarkStart w:id="8" w:name="_Toc484506847"/>
-      <w:r>
-        <w:t>Analyse concurrentielle</w:t>
+      <w:r>
+        <w:lastRenderedPageBreak/>
+        <w:t>Analyse fonctionnelle</w:t>
       </w:r>
       <w:bookmarkEnd w:id="8"/>
     </w:p>
@@ -1698,9 +2512,9 @@
       <w:pPr>
         <w:pStyle w:val="Titre1"/>
       </w:pPr>
-      <w:bookmarkStart w:id="9" w:name="_Toc484506848"/>
-      <w:r>
-        <w:t>Analyse fonctionnelle</w:t>
+      <w:bookmarkStart w:id="9" w:name="_Toc484506849"/>
+      <w:r>
+        <w:t>Analyse organique</w:t>
       </w:r>
       <w:bookmarkEnd w:id="9"/>
     </w:p>
@@ -1708,9 +2522,9 @@
       <w:pPr>
         <w:pStyle w:val="Titre1"/>
       </w:pPr>
-      <w:bookmarkStart w:id="10" w:name="_Toc484506849"/>
-      <w:r>
-        <w:t>Analyse organique</w:t>
+      <w:bookmarkStart w:id="10" w:name="_Toc484506850"/>
+      <w:r>
+        <w:t>Rapport de tests</w:t>
       </w:r>
       <w:bookmarkEnd w:id="10"/>
     </w:p>
@@ -1718,9 +2532,9 @@
       <w:pPr>
         <w:pStyle w:val="Titre1"/>
       </w:pPr>
-      <w:bookmarkStart w:id="11" w:name="_Toc484506850"/>
-      <w:r>
-        <w:t>Rapport de tests</w:t>
+      <w:bookmarkStart w:id="11" w:name="_Toc484506851"/>
+      <w:r>
+        <w:t>Conclusion</w:t>
       </w:r>
       <w:bookmarkEnd w:id="11"/>
     </w:p>
@@ -1728,21 +2542,11 @@
       <w:pPr>
         <w:pStyle w:val="Titre1"/>
       </w:pPr>
-      <w:bookmarkStart w:id="12" w:name="_Toc484506851"/>
-      <w:r>
-        <w:t>Conclusion</w:t>
+      <w:bookmarkStart w:id="12" w:name="_Toc484506852"/>
+      <w:r>
+        <w:t>Annexes</w:t>
       </w:r>
       <w:bookmarkEnd w:id="12"/>
-    </w:p>
-    <w:p>
-      <w:pPr>
-        <w:pStyle w:val="Titre1"/>
-      </w:pPr>
-      <w:bookmarkStart w:id="13" w:name="_Toc484506852"/>
-      <w:r>
-        <w:t>Annexes</w:t>
-      </w:r>
-      <w:bookmarkEnd w:id="13"/>
     </w:p>
     <w:p>
       <w:r>
@@ -1765,6 +2569,232 @@
 <file path=word/numbering.xml><?xml version="1.0" encoding="utf-8"?>
 <w:numbering xmlns:wpc="http://schemas.microsoft.com/office/word/2010/wordprocessingCanvas" xmlns:mc="http://schemas.openxmlformats.org/markup-compatibility/2006" xmlns:o="urn:schemas-microsoft-com:office:office" xmlns:r="http://schemas.openxmlformats.org/officeDocument/2006/relationships" xmlns:m="http://schemas.openxmlformats.org/officeDocument/2006/math" xmlns:v="urn:schemas-microsoft-com:vml" xmlns:wp14="http://schemas.microsoft.com/office/word/2010/wordprocessingDrawing" xmlns:wp="http://schemas.openxmlformats.org/drawingml/2006/wordprocessingDrawing" xmlns:w10="urn:schemas-microsoft-com:office:word" xmlns:w="http://schemas.openxmlformats.org/wordprocessingml/2006/main" xmlns:w14="http://schemas.microsoft.com/office/word/2010/wordml" xmlns:wpg="http://schemas.microsoft.com/office/word/2010/wordprocessingGroup" xmlns:wpi="http://schemas.microsoft.com/office/word/2010/wordprocessingInk" xmlns:wne="http://schemas.microsoft.com/office/word/2006/wordml" xmlns:wps="http://schemas.microsoft.com/office/word/2010/wordprocessingShape" mc:Ignorable="w14 wp14">
   <w:abstractNum w:abstractNumId="0">
+    <w:nsid w:val="06B873B7"/>
+    <w:multiLevelType w:val="hybridMultilevel"/>
+    <w:tmpl w:val="F5F430BE"/>
+    <w:lvl w:ilvl="0" w:tplc="C096BC00">
+      <w:start w:val="1"/>
+      <w:numFmt w:val="bullet"/>
+      <w:lvlText w:val="-"/>
+      <w:lvlJc w:val="left"/>
+      <w:pPr>
+        <w:ind w:left="720" w:hanging="360"/>
+      </w:pPr>
+      <w:rPr>
+        <w:rFonts w:ascii="Courier New" w:hAnsi="Courier New" w:hint="default"/>
+      </w:rPr>
+    </w:lvl>
+    <w:lvl w:ilvl="1" w:tplc="100C0003" w:tentative="1">
+      <w:start w:val="1"/>
+      <w:numFmt w:val="bullet"/>
+      <w:lvlText w:val="o"/>
+      <w:lvlJc w:val="left"/>
+      <w:pPr>
+        <w:ind w:left="1440" w:hanging="360"/>
+      </w:pPr>
+      <w:rPr>
+        <w:rFonts w:ascii="Courier New" w:hAnsi="Courier New" w:cs="Courier New" w:hint="default"/>
+      </w:rPr>
+    </w:lvl>
+    <w:lvl w:ilvl="2" w:tplc="100C0005" w:tentative="1">
+      <w:start w:val="1"/>
+      <w:numFmt w:val="bullet"/>
+      <w:lvlText w:val=""/>
+      <w:lvlJc w:val="left"/>
+      <w:pPr>
+        <w:ind w:left="2160" w:hanging="360"/>
+      </w:pPr>
+      <w:rPr>
+        <w:rFonts w:ascii="Wingdings" w:hAnsi="Wingdings" w:hint="default"/>
+      </w:rPr>
+    </w:lvl>
+    <w:lvl w:ilvl="3" w:tplc="100C0001" w:tentative="1">
+      <w:start w:val="1"/>
+      <w:numFmt w:val="bullet"/>
+      <w:lvlText w:val=""/>
+      <w:lvlJc w:val="left"/>
+      <w:pPr>
+        <w:ind w:left="2880" w:hanging="360"/>
+      </w:pPr>
+      <w:rPr>
+        <w:rFonts w:ascii="Symbol" w:hAnsi="Symbol" w:hint="default"/>
+      </w:rPr>
+    </w:lvl>
+    <w:lvl w:ilvl="4" w:tplc="100C0003" w:tentative="1">
+      <w:start w:val="1"/>
+      <w:numFmt w:val="bullet"/>
+      <w:lvlText w:val="o"/>
+      <w:lvlJc w:val="left"/>
+      <w:pPr>
+        <w:ind w:left="3600" w:hanging="360"/>
+      </w:pPr>
+      <w:rPr>
+        <w:rFonts w:ascii="Courier New" w:hAnsi="Courier New" w:cs="Courier New" w:hint="default"/>
+      </w:rPr>
+    </w:lvl>
+    <w:lvl w:ilvl="5" w:tplc="100C0005" w:tentative="1">
+      <w:start w:val="1"/>
+      <w:numFmt w:val="bullet"/>
+      <w:lvlText w:val=""/>
+      <w:lvlJc w:val="left"/>
+      <w:pPr>
+        <w:ind w:left="4320" w:hanging="360"/>
+      </w:pPr>
+      <w:rPr>
+        <w:rFonts w:ascii="Wingdings" w:hAnsi="Wingdings" w:hint="default"/>
+      </w:rPr>
+    </w:lvl>
+    <w:lvl w:ilvl="6" w:tplc="100C0001" w:tentative="1">
+      <w:start w:val="1"/>
+      <w:numFmt w:val="bullet"/>
+      <w:lvlText w:val=""/>
+      <w:lvlJc w:val="left"/>
+      <w:pPr>
+        <w:ind w:left="5040" w:hanging="360"/>
+      </w:pPr>
+      <w:rPr>
+        <w:rFonts w:ascii="Symbol" w:hAnsi="Symbol" w:hint="default"/>
+      </w:rPr>
+    </w:lvl>
+    <w:lvl w:ilvl="7" w:tplc="100C0003" w:tentative="1">
+      <w:start w:val="1"/>
+      <w:numFmt w:val="bullet"/>
+      <w:lvlText w:val="o"/>
+      <w:lvlJc w:val="left"/>
+      <w:pPr>
+        <w:ind w:left="5760" w:hanging="360"/>
+      </w:pPr>
+      <w:rPr>
+        <w:rFonts w:ascii="Courier New" w:hAnsi="Courier New" w:cs="Courier New" w:hint="default"/>
+      </w:rPr>
+    </w:lvl>
+    <w:lvl w:ilvl="8" w:tplc="100C0005" w:tentative="1">
+      <w:start w:val="1"/>
+      <w:numFmt w:val="bullet"/>
+      <w:lvlText w:val=""/>
+      <w:lvlJc w:val="left"/>
+      <w:pPr>
+        <w:ind w:left="6480" w:hanging="360"/>
+      </w:pPr>
+      <w:rPr>
+        <w:rFonts w:ascii="Wingdings" w:hAnsi="Wingdings" w:hint="default"/>
+      </w:rPr>
+    </w:lvl>
+  </w:abstractNum>
+  <w:abstractNum w:abstractNumId="1">
+    <w:nsid w:val="11680777"/>
+    <w:multiLevelType w:val="hybridMultilevel"/>
+    <w:tmpl w:val="10640BEC"/>
+    <w:lvl w:ilvl="0" w:tplc="C096BC00">
+      <w:start w:val="1"/>
+      <w:numFmt w:val="bullet"/>
+      <w:lvlText w:val="-"/>
+      <w:lvlJc w:val="left"/>
+      <w:pPr>
+        <w:ind w:left="720" w:hanging="360"/>
+      </w:pPr>
+      <w:rPr>
+        <w:rFonts w:ascii="Courier New" w:hAnsi="Courier New" w:hint="default"/>
+      </w:rPr>
+    </w:lvl>
+    <w:lvl w:ilvl="1" w:tplc="100C0003" w:tentative="1">
+      <w:start w:val="1"/>
+      <w:numFmt w:val="bullet"/>
+      <w:lvlText w:val="o"/>
+      <w:lvlJc w:val="left"/>
+      <w:pPr>
+        <w:ind w:left="1440" w:hanging="360"/>
+      </w:pPr>
+      <w:rPr>
+        <w:rFonts w:ascii="Courier New" w:hAnsi="Courier New" w:cs="Courier New" w:hint="default"/>
+      </w:rPr>
+    </w:lvl>
+    <w:lvl w:ilvl="2" w:tplc="100C0005" w:tentative="1">
+      <w:start w:val="1"/>
+      <w:numFmt w:val="bullet"/>
+      <w:lvlText w:val=""/>
+      <w:lvlJc w:val="left"/>
+      <w:pPr>
+        <w:ind w:left="2160" w:hanging="360"/>
+      </w:pPr>
+      <w:rPr>
+        <w:rFonts w:ascii="Wingdings" w:hAnsi="Wingdings" w:hint="default"/>
+      </w:rPr>
+    </w:lvl>
+    <w:lvl w:ilvl="3" w:tplc="100C0001" w:tentative="1">
+      <w:start w:val="1"/>
+      <w:numFmt w:val="bullet"/>
+      <w:lvlText w:val=""/>
+      <w:lvlJc w:val="left"/>
+      <w:pPr>
+        <w:ind w:left="2880" w:hanging="360"/>
+      </w:pPr>
+      <w:rPr>
+        <w:rFonts w:ascii="Symbol" w:hAnsi="Symbol" w:hint="default"/>
+      </w:rPr>
+    </w:lvl>
+    <w:lvl w:ilvl="4" w:tplc="100C0003" w:tentative="1">
+      <w:start w:val="1"/>
+      <w:numFmt w:val="bullet"/>
+      <w:lvlText w:val="o"/>
+      <w:lvlJc w:val="left"/>
+      <w:pPr>
+        <w:ind w:left="3600" w:hanging="360"/>
+      </w:pPr>
+      <w:rPr>
+        <w:rFonts w:ascii="Courier New" w:hAnsi="Courier New" w:cs="Courier New" w:hint="default"/>
+      </w:rPr>
+    </w:lvl>
+    <w:lvl w:ilvl="5" w:tplc="100C0005" w:tentative="1">
+      <w:start w:val="1"/>
+      <w:numFmt w:val="bullet"/>
+      <w:lvlText w:val=""/>
+      <w:lvlJc w:val="left"/>
+      <w:pPr>
+        <w:ind w:left="4320" w:hanging="360"/>
+      </w:pPr>
+      <w:rPr>
+        <w:rFonts w:ascii="Wingdings" w:hAnsi="Wingdings" w:hint="default"/>
+      </w:rPr>
+    </w:lvl>
+    <w:lvl w:ilvl="6" w:tplc="100C0001" w:tentative="1">
+      <w:start w:val="1"/>
+      <w:numFmt w:val="bullet"/>
+      <w:lvlText w:val=""/>
+      <w:lvlJc w:val="left"/>
+      <w:pPr>
+        <w:ind w:left="5040" w:hanging="360"/>
+      </w:pPr>
+      <w:rPr>
+        <w:rFonts w:ascii="Symbol" w:hAnsi="Symbol" w:hint="default"/>
+      </w:rPr>
+    </w:lvl>
+    <w:lvl w:ilvl="7" w:tplc="100C0003" w:tentative="1">
+      <w:start w:val="1"/>
+      <w:numFmt w:val="bullet"/>
+      <w:lvlText w:val="o"/>
+      <w:lvlJc w:val="left"/>
+      <w:pPr>
+        <w:ind w:left="5760" w:hanging="360"/>
+      </w:pPr>
+      <w:rPr>
+        <w:rFonts w:ascii="Courier New" w:hAnsi="Courier New" w:cs="Courier New" w:hint="default"/>
+      </w:rPr>
+    </w:lvl>
+    <w:lvl w:ilvl="8" w:tplc="100C0005" w:tentative="1">
+      <w:start w:val="1"/>
+      <w:numFmt w:val="bullet"/>
+      <w:lvlText w:val=""/>
+      <w:lvlJc w:val="left"/>
+      <w:pPr>
+        <w:ind w:left="6480" w:hanging="360"/>
+      </w:pPr>
+      <w:rPr>
+        <w:rFonts w:ascii="Wingdings" w:hAnsi="Wingdings" w:hint="default"/>
+      </w:rPr>
+    </w:lvl>
+  </w:abstractNum>
+  <w:abstractNum w:abstractNumId="2">
     <w:nsid w:val="1FD30B67"/>
     <w:multiLevelType w:val="multilevel"/>
     <w:tmpl w:val="100C0025"/>
@@ -1859,7 +2889,245 @@
       </w:pPr>
     </w:lvl>
   </w:abstractNum>
+  <w:abstractNum w:abstractNumId="3">
+    <w:nsid w:val="3AB62474"/>
+    <w:multiLevelType w:val="hybridMultilevel"/>
+    <w:tmpl w:val="DA48A14A"/>
+    <w:lvl w:ilvl="0" w:tplc="50A419CA">
+      <w:start w:val="1"/>
+      <w:numFmt w:val="bullet"/>
+      <w:lvlText w:val=""/>
+      <w:lvlJc w:val="left"/>
+      <w:pPr>
+        <w:ind w:left="720" w:hanging="360"/>
+      </w:pPr>
+      <w:rPr>
+        <w:rFonts w:ascii="Symbol" w:hAnsi="Symbol" w:hint="default"/>
+      </w:rPr>
+    </w:lvl>
+    <w:lvl w:ilvl="1" w:tplc="C096BC00">
+      <w:start w:val="1"/>
+      <w:numFmt w:val="bullet"/>
+      <w:lvlText w:val="-"/>
+      <w:lvlJc w:val="left"/>
+      <w:pPr>
+        <w:ind w:left="1440" w:hanging="360"/>
+      </w:pPr>
+      <w:rPr>
+        <w:rFonts w:ascii="Courier New" w:hAnsi="Courier New" w:hint="default"/>
+      </w:rPr>
+    </w:lvl>
+    <w:lvl w:ilvl="2" w:tplc="100C0005" w:tentative="1">
+      <w:start w:val="1"/>
+      <w:numFmt w:val="bullet"/>
+      <w:lvlText w:val=""/>
+      <w:lvlJc w:val="left"/>
+      <w:pPr>
+        <w:ind w:left="2160" w:hanging="360"/>
+      </w:pPr>
+      <w:rPr>
+        <w:rFonts w:ascii="Wingdings" w:hAnsi="Wingdings" w:hint="default"/>
+      </w:rPr>
+    </w:lvl>
+    <w:lvl w:ilvl="3" w:tplc="100C0001" w:tentative="1">
+      <w:start w:val="1"/>
+      <w:numFmt w:val="bullet"/>
+      <w:lvlText w:val=""/>
+      <w:lvlJc w:val="left"/>
+      <w:pPr>
+        <w:ind w:left="2880" w:hanging="360"/>
+      </w:pPr>
+      <w:rPr>
+        <w:rFonts w:ascii="Symbol" w:hAnsi="Symbol" w:hint="default"/>
+      </w:rPr>
+    </w:lvl>
+    <w:lvl w:ilvl="4" w:tplc="100C0003" w:tentative="1">
+      <w:start w:val="1"/>
+      <w:numFmt w:val="bullet"/>
+      <w:lvlText w:val="o"/>
+      <w:lvlJc w:val="left"/>
+      <w:pPr>
+        <w:ind w:left="3600" w:hanging="360"/>
+      </w:pPr>
+      <w:rPr>
+        <w:rFonts w:ascii="Courier New" w:hAnsi="Courier New" w:cs="Courier New" w:hint="default"/>
+      </w:rPr>
+    </w:lvl>
+    <w:lvl w:ilvl="5" w:tplc="100C0005" w:tentative="1">
+      <w:start w:val="1"/>
+      <w:numFmt w:val="bullet"/>
+      <w:lvlText w:val=""/>
+      <w:lvlJc w:val="left"/>
+      <w:pPr>
+        <w:ind w:left="4320" w:hanging="360"/>
+      </w:pPr>
+      <w:rPr>
+        <w:rFonts w:ascii="Wingdings" w:hAnsi="Wingdings" w:hint="default"/>
+      </w:rPr>
+    </w:lvl>
+    <w:lvl w:ilvl="6" w:tplc="100C0001" w:tentative="1">
+      <w:start w:val="1"/>
+      <w:numFmt w:val="bullet"/>
+      <w:lvlText w:val=""/>
+      <w:lvlJc w:val="left"/>
+      <w:pPr>
+        <w:ind w:left="5040" w:hanging="360"/>
+      </w:pPr>
+      <w:rPr>
+        <w:rFonts w:ascii="Symbol" w:hAnsi="Symbol" w:hint="default"/>
+      </w:rPr>
+    </w:lvl>
+    <w:lvl w:ilvl="7" w:tplc="100C0003" w:tentative="1">
+      <w:start w:val="1"/>
+      <w:numFmt w:val="bullet"/>
+      <w:lvlText w:val="o"/>
+      <w:lvlJc w:val="left"/>
+      <w:pPr>
+        <w:ind w:left="5760" w:hanging="360"/>
+      </w:pPr>
+      <w:rPr>
+        <w:rFonts w:ascii="Courier New" w:hAnsi="Courier New" w:cs="Courier New" w:hint="default"/>
+      </w:rPr>
+    </w:lvl>
+    <w:lvl w:ilvl="8" w:tplc="100C0005" w:tentative="1">
+      <w:start w:val="1"/>
+      <w:numFmt w:val="bullet"/>
+      <w:lvlText w:val=""/>
+      <w:lvlJc w:val="left"/>
+      <w:pPr>
+        <w:ind w:left="6480" w:hanging="360"/>
+      </w:pPr>
+      <w:rPr>
+        <w:rFonts w:ascii="Wingdings" w:hAnsi="Wingdings" w:hint="default"/>
+      </w:rPr>
+    </w:lvl>
+  </w:abstractNum>
+  <w:abstractNum w:abstractNumId="4">
+    <w:nsid w:val="51CB27D4"/>
+    <w:multiLevelType w:val="hybridMultilevel"/>
+    <w:tmpl w:val="57FE2DFC"/>
+    <w:lvl w:ilvl="0" w:tplc="100C0001">
+      <w:start w:val="1"/>
+      <w:numFmt w:val="bullet"/>
+      <w:lvlText w:val=""/>
+      <w:lvlJc w:val="left"/>
+      <w:pPr>
+        <w:ind w:left="720" w:hanging="360"/>
+      </w:pPr>
+      <w:rPr>
+        <w:rFonts w:ascii="Symbol" w:hAnsi="Symbol" w:hint="default"/>
+      </w:rPr>
+    </w:lvl>
+    <w:lvl w:ilvl="1" w:tplc="100C0003" w:tentative="1">
+      <w:start w:val="1"/>
+      <w:numFmt w:val="bullet"/>
+      <w:lvlText w:val="o"/>
+      <w:lvlJc w:val="left"/>
+      <w:pPr>
+        <w:ind w:left="1440" w:hanging="360"/>
+      </w:pPr>
+      <w:rPr>
+        <w:rFonts w:ascii="Courier New" w:hAnsi="Courier New" w:cs="Courier New" w:hint="default"/>
+      </w:rPr>
+    </w:lvl>
+    <w:lvl w:ilvl="2" w:tplc="100C0005" w:tentative="1">
+      <w:start w:val="1"/>
+      <w:numFmt w:val="bullet"/>
+      <w:lvlText w:val=""/>
+      <w:lvlJc w:val="left"/>
+      <w:pPr>
+        <w:ind w:left="2160" w:hanging="360"/>
+      </w:pPr>
+      <w:rPr>
+        <w:rFonts w:ascii="Wingdings" w:hAnsi="Wingdings" w:hint="default"/>
+      </w:rPr>
+    </w:lvl>
+    <w:lvl w:ilvl="3" w:tplc="100C0001" w:tentative="1">
+      <w:start w:val="1"/>
+      <w:numFmt w:val="bullet"/>
+      <w:lvlText w:val=""/>
+      <w:lvlJc w:val="left"/>
+      <w:pPr>
+        <w:ind w:left="2880" w:hanging="360"/>
+      </w:pPr>
+      <w:rPr>
+        <w:rFonts w:ascii="Symbol" w:hAnsi="Symbol" w:hint="default"/>
+      </w:rPr>
+    </w:lvl>
+    <w:lvl w:ilvl="4" w:tplc="100C0003" w:tentative="1">
+      <w:start w:val="1"/>
+      <w:numFmt w:val="bullet"/>
+      <w:lvlText w:val="o"/>
+      <w:lvlJc w:val="left"/>
+      <w:pPr>
+        <w:ind w:left="3600" w:hanging="360"/>
+      </w:pPr>
+      <w:rPr>
+        <w:rFonts w:ascii="Courier New" w:hAnsi="Courier New" w:cs="Courier New" w:hint="default"/>
+      </w:rPr>
+    </w:lvl>
+    <w:lvl w:ilvl="5" w:tplc="100C0005" w:tentative="1">
+      <w:start w:val="1"/>
+      <w:numFmt w:val="bullet"/>
+      <w:lvlText w:val=""/>
+      <w:lvlJc w:val="left"/>
+      <w:pPr>
+        <w:ind w:left="4320" w:hanging="360"/>
+      </w:pPr>
+      <w:rPr>
+        <w:rFonts w:ascii="Wingdings" w:hAnsi="Wingdings" w:hint="default"/>
+      </w:rPr>
+    </w:lvl>
+    <w:lvl w:ilvl="6" w:tplc="100C0001" w:tentative="1">
+      <w:start w:val="1"/>
+      <w:numFmt w:val="bullet"/>
+      <w:lvlText w:val=""/>
+      <w:lvlJc w:val="left"/>
+      <w:pPr>
+        <w:ind w:left="5040" w:hanging="360"/>
+      </w:pPr>
+      <w:rPr>
+        <w:rFonts w:ascii="Symbol" w:hAnsi="Symbol" w:hint="default"/>
+      </w:rPr>
+    </w:lvl>
+    <w:lvl w:ilvl="7" w:tplc="100C0003" w:tentative="1">
+      <w:start w:val="1"/>
+      <w:numFmt w:val="bullet"/>
+      <w:lvlText w:val="o"/>
+      <w:lvlJc w:val="left"/>
+      <w:pPr>
+        <w:ind w:left="5760" w:hanging="360"/>
+      </w:pPr>
+      <w:rPr>
+        <w:rFonts w:ascii="Courier New" w:hAnsi="Courier New" w:cs="Courier New" w:hint="default"/>
+      </w:rPr>
+    </w:lvl>
+    <w:lvl w:ilvl="8" w:tplc="100C0005" w:tentative="1">
+      <w:start w:val="1"/>
+      <w:numFmt w:val="bullet"/>
+      <w:lvlText w:val=""/>
+      <w:lvlJc w:val="left"/>
+      <w:pPr>
+        <w:ind w:left="6480" w:hanging="360"/>
+      </w:pPr>
+      <w:rPr>
+        <w:rFonts w:ascii="Wingdings" w:hAnsi="Wingdings" w:hint="default"/>
+      </w:rPr>
+    </w:lvl>
+  </w:abstractNum>
   <w:num w:numId="1">
+    <w:abstractNumId w:val="2"/>
+  </w:num>
+  <w:num w:numId="2">
+    <w:abstractNumId w:val="4"/>
+  </w:num>
+  <w:num w:numId="3">
+    <w:abstractNumId w:val="3"/>
+  </w:num>
+  <w:num w:numId="4">
+    <w:abstractNumId w:val="1"/>
+  </w:num>
+  <w:num w:numId="5">
     <w:abstractNumId w:val="0"/>
   </w:num>
 </w:numbering>
@@ -2050,7 +3318,7 @@
       <w:rFonts w:asciiTheme="majorHAnsi" w:eastAsiaTheme="majorEastAsia" w:hAnsiTheme="majorHAnsi" w:cstheme="majorBidi"/>
       <w:b/>
       <w:bCs/>
-      <w:color w:val="365F91" w:themeColor="accent1" w:themeShade="BF"/>
+      <w:color w:val="527D55" w:themeColor="accent1" w:themeShade="BF"/>
       <w:sz w:val="28"/>
       <w:szCs w:val="28"/>
     </w:rPr>
@@ -2078,7 +3346,7 @@
       <w:rFonts w:asciiTheme="majorHAnsi" w:eastAsiaTheme="majorEastAsia" w:hAnsiTheme="majorHAnsi" w:cstheme="majorBidi"/>
       <w:b/>
       <w:bCs/>
-      <w:color w:val="4F81BD" w:themeColor="accent1"/>
+      <w:color w:val="72A376" w:themeColor="accent1"/>
       <w:sz w:val="26"/>
       <w:szCs w:val="26"/>
     </w:rPr>
@@ -2107,7 +3375,7 @@
       <w:rFonts w:asciiTheme="majorHAnsi" w:eastAsiaTheme="majorEastAsia" w:hAnsiTheme="majorHAnsi" w:cstheme="majorBidi"/>
       <w:b/>
       <w:bCs/>
-      <w:color w:val="4F81BD" w:themeColor="accent1"/>
+      <w:color w:val="72A376" w:themeColor="accent1"/>
     </w:rPr>
   </w:style>
   <w:style w:type="paragraph" w:styleId="Titre4">
@@ -2136,7 +3404,7 @@
       <w:bCs/>
       <w:i/>
       <w:iCs/>
-      <w:color w:val="4F81BD" w:themeColor="accent1"/>
+      <w:color w:val="72A376" w:themeColor="accent1"/>
     </w:rPr>
   </w:style>
   <w:style w:type="paragraph" w:styleId="Titre5">
@@ -2161,7 +3429,7 @@
     </w:pPr>
     <w:rPr>
       <w:rFonts w:asciiTheme="majorHAnsi" w:eastAsiaTheme="majorEastAsia" w:hAnsiTheme="majorHAnsi" w:cstheme="majorBidi"/>
-      <w:color w:val="243F60" w:themeColor="accent1" w:themeShade="7F"/>
+      <w:color w:val="365338" w:themeColor="accent1" w:themeShade="7F"/>
     </w:rPr>
   </w:style>
   <w:style w:type="paragraph" w:styleId="Titre6">
@@ -2188,7 +3456,7 @@
       <w:rFonts w:asciiTheme="majorHAnsi" w:eastAsiaTheme="majorEastAsia" w:hAnsiTheme="majorHAnsi" w:cstheme="majorBidi"/>
       <w:i/>
       <w:iCs/>
-      <w:color w:val="243F60" w:themeColor="accent1" w:themeShade="7F"/>
+      <w:color w:val="365338" w:themeColor="accent1" w:themeShade="7F"/>
     </w:rPr>
   </w:style>
   <w:style w:type="paragraph" w:styleId="Titre7">
@@ -2366,7 +3634,7 @@
       <w:rFonts w:asciiTheme="majorHAnsi" w:eastAsiaTheme="majorEastAsia" w:hAnsiTheme="majorHAnsi" w:cstheme="majorBidi"/>
       <w:b/>
       <w:bCs/>
-      <w:color w:val="365F91" w:themeColor="accent1" w:themeShade="BF"/>
+      <w:color w:val="527D55" w:themeColor="accent1" w:themeShade="BF"/>
       <w:sz w:val="28"/>
       <w:szCs w:val="28"/>
     </w:rPr>
@@ -2381,7 +3649,7 @@
       <w:rFonts w:asciiTheme="majorHAnsi" w:eastAsiaTheme="majorEastAsia" w:hAnsiTheme="majorHAnsi" w:cstheme="majorBidi"/>
       <w:b/>
       <w:bCs/>
-      <w:color w:val="4F81BD" w:themeColor="accent1"/>
+      <w:color w:val="72A376" w:themeColor="accent1"/>
       <w:sz w:val="26"/>
       <w:szCs w:val="26"/>
     </w:rPr>
@@ -2397,7 +3665,7 @@
       <w:rFonts w:asciiTheme="majorHAnsi" w:eastAsiaTheme="majorEastAsia" w:hAnsiTheme="majorHAnsi" w:cstheme="majorBidi"/>
       <w:b/>
       <w:bCs/>
-      <w:color w:val="4F81BD" w:themeColor="accent1"/>
+      <w:color w:val="72A376" w:themeColor="accent1"/>
     </w:rPr>
   </w:style>
   <w:style w:type="character" w:customStyle="1" w:styleId="Titre4Car">
@@ -2413,7 +3681,7 @@
       <w:bCs/>
       <w:i/>
       <w:iCs/>
-      <w:color w:val="4F81BD" w:themeColor="accent1"/>
+      <w:color w:val="72A376" w:themeColor="accent1"/>
     </w:rPr>
   </w:style>
   <w:style w:type="character" w:customStyle="1" w:styleId="Titre5Car">
@@ -2425,7 +3693,7 @@
     <w:rsid w:val="000922BB"/>
     <w:rPr>
       <w:rFonts w:asciiTheme="majorHAnsi" w:eastAsiaTheme="majorEastAsia" w:hAnsiTheme="majorHAnsi" w:cstheme="majorBidi"/>
-      <w:color w:val="243F60" w:themeColor="accent1" w:themeShade="7F"/>
+      <w:color w:val="365338" w:themeColor="accent1" w:themeShade="7F"/>
     </w:rPr>
   </w:style>
   <w:style w:type="character" w:customStyle="1" w:styleId="Titre6Car">
@@ -2439,7 +3707,7 @@
       <w:rFonts w:asciiTheme="majorHAnsi" w:eastAsiaTheme="majorEastAsia" w:hAnsiTheme="majorHAnsi" w:cstheme="majorBidi"/>
       <w:i/>
       <w:iCs/>
-      <w:color w:val="243F60" w:themeColor="accent1" w:themeShade="7F"/>
+      <w:color w:val="365338" w:themeColor="accent1" w:themeShade="7F"/>
     </w:rPr>
   </w:style>
   <w:style w:type="character" w:customStyle="1" w:styleId="Titre7Car">
@@ -2538,8 +3806,57 @@
     <w:unhideWhenUsed/>
     <w:rsid w:val="003D6127"/>
     <w:rPr>
-      <w:color w:val="0000FF" w:themeColor="hyperlink"/>
+      <w:color w:val="DB5353" w:themeColor="hyperlink"/>
       <w:u w:val="single"/>
+    </w:rPr>
+  </w:style>
+  <w:style w:type="table" w:styleId="Grilledutableau">
+    <w:name w:val="Table Grid"/>
+    <w:basedOn w:val="TableauNormal"/>
+    <w:uiPriority w:val="59"/>
+    <w:rsid w:val="009F7B10"/>
+    <w:pPr>
+      <w:spacing w:after="0" w:line="240" w:lineRule="auto"/>
+    </w:pPr>
+    <w:tblPr>
+      <w:tblBorders>
+        <w:top w:val="single" w:sz="4" w:space="0" w:color="auto"/>
+        <w:left w:val="single" w:sz="4" w:space="0" w:color="auto"/>
+        <w:bottom w:val="single" w:sz="4" w:space="0" w:color="auto"/>
+        <w:right w:val="single" w:sz="4" w:space="0" w:color="auto"/>
+        <w:insideH w:val="single" w:sz="4" w:space="0" w:color="auto"/>
+        <w:insideV w:val="single" w:sz="4" w:space="0" w:color="auto"/>
+      </w:tblBorders>
+    </w:tblPr>
+  </w:style>
+  <w:style w:type="paragraph" w:styleId="Paragraphedeliste">
+    <w:name w:val="List Paragraph"/>
+    <w:basedOn w:val="Normal"/>
+    <w:uiPriority w:val="34"/>
+    <w:qFormat/>
+    <w:rsid w:val="00A039C5"/>
+    <w:pPr>
+      <w:ind w:left="720"/>
+      <w:contextualSpacing/>
+    </w:pPr>
+  </w:style>
+  <w:style w:type="paragraph" w:styleId="Lgende">
+    <w:name w:val="caption"/>
+    <w:basedOn w:val="Normal"/>
+    <w:next w:val="Normal"/>
+    <w:uiPriority w:val="35"/>
+    <w:unhideWhenUsed/>
+    <w:qFormat/>
+    <w:rsid w:val="00A039C5"/>
+    <w:pPr>
+      <w:spacing w:line="240" w:lineRule="auto"/>
+    </w:pPr>
+    <w:rPr>
+      <w:b/>
+      <w:bCs/>
+      <w:color w:val="72A376" w:themeColor="accent1"/>
+      <w:sz w:val="18"/>
+      <w:szCs w:val="18"/>
     </w:rPr>
   </w:style>
 </w:styles>
@@ -2730,7 +4047,7 @@
       <w:rFonts w:asciiTheme="majorHAnsi" w:eastAsiaTheme="majorEastAsia" w:hAnsiTheme="majorHAnsi" w:cstheme="majorBidi"/>
       <w:b/>
       <w:bCs/>
-      <w:color w:val="365F91" w:themeColor="accent1" w:themeShade="BF"/>
+      <w:color w:val="527D55" w:themeColor="accent1" w:themeShade="BF"/>
       <w:sz w:val="28"/>
       <w:szCs w:val="28"/>
     </w:rPr>
@@ -2758,7 +4075,7 @@
       <w:rFonts w:asciiTheme="majorHAnsi" w:eastAsiaTheme="majorEastAsia" w:hAnsiTheme="majorHAnsi" w:cstheme="majorBidi"/>
       <w:b/>
       <w:bCs/>
-      <w:color w:val="4F81BD" w:themeColor="accent1"/>
+      <w:color w:val="72A376" w:themeColor="accent1"/>
       <w:sz w:val="26"/>
       <w:szCs w:val="26"/>
     </w:rPr>
@@ -2787,7 +4104,7 @@
       <w:rFonts w:asciiTheme="majorHAnsi" w:eastAsiaTheme="majorEastAsia" w:hAnsiTheme="majorHAnsi" w:cstheme="majorBidi"/>
       <w:b/>
       <w:bCs/>
-      <w:color w:val="4F81BD" w:themeColor="accent1"/>
+      <w:color w:val="72A376" w:themeColor="accent1"/>
     </w:rPr>
   </w:style>
   <w:style w:type="paragraph" w:styleId="Titre4">
@@ -2816,7 +4133,7 @@
       <w:bCs/>
       <w:i/>
       <w:iCs/>
-      <w:color w:val="4F81BD" w:themeColor="accent1"/>
+      <w:color w:val="72A376" w:themeColor="accent1"/>
     </w:rPr>
   </w:style>
   <w:style w:type="paragraph" w:styleId="Titre5">
@@ -2841,7 +4158,7 @@
     </w:pPr>
     <w:rPr>
       <w:rFonts w:asciiTheme="majorHAnsi" w:eastAsiaTheme="majorEastAsia" w:hAnsiTheme="majorHAnsi" w:cstheme="majorBidi"/>
-      <w:color w:val="243F60" w:themeColor="accent1" w:themeShade="7F"/>
+      <w:color w:val="365338" w:themeColor="accent1" w:themeShade="7F"/>
     </w:rPr>
   </w:style>
   <w:style w:type="paragraph" w:styleId="Titre6">
@@ -2868,7 +4185,7 @@
       <w:rFonts w:asciiTheme="majorHAnsi" w:eastAsiaTheme="majorEastAsia" w:hAnsiTheme="majorHAnsi" w:cstheme="majorBidi"/>
       <w:i/>
       <w:iCs/>
-      <w:color w:val="243F60" w:themeColor="accent1" w:themeShade="7F"/>
+      <w:color w:val="365338" w:themeColor="accent1" w:themeShade="7F"/>
     </w:rPr>
   </w:style>
   <w:style w:type="paragraph" w:styleId="Titre7">
@@ -3046,7 +4363,7 @@
       <w:rFonts w:asciiTheme="majorHAnsi" w:eastAsiaTheme="majorEastAsia" w:hAnsiTheme="majorHAnsi" w:cstheme="majorBidi"/>
       <w:b/>
       <w:bCs/>
-      <w:color w:val="365F91" w:themeColor="accent1" w:themeShade="BF"/>
+      <w:color w:val="527D55" w:themeColor="accent1" w:themeShade="BF"/>
       <w:sz w:val="28"/>
       <w:szCs w:val="28"/>
     </w:rPr>
@@ -3061,7 +4378,7 @@
       <w:rFonts w:asciiTheme="majorHAnsi" w:eastAsiaTheme="majorEastAsia" w:hAnsiTheme="majorHAnsi" w:cstheme="majorBidi"/>
       <w:b/>
       <w:bCs/>
-      <w:color w:val="4F81BD" w:themeColor="accent1"/>
+      <w:color w:val="72A376" w:themeColor="accent1"/>
       <w:sz w:val="26"/>
       <w:szCs w:val="26"/>
     </w:rPr>
@@ -3077,7 +4394,7 @@
       <w:rFonts w:asciiTheme="majorHAnsi" w:eastAsiaTheme="majorEastAsia" w:hAnsiTheme="majorHAnsi" w:cstheme="majorBidi"/>
       <w:b/>
       <w:bCs/>
-      <w:color w:val="4F81BD" w:themeColor="accent1"/>
+      <w:color w:val="72A376" w:themeColor="accent1"/>
     </w:rPr>
   </w:style>
   <w:style w:type="character" w:customStyle="1" w:styleId="Titre4Car">
@@ -3093,7 +4410,7 @@
       <w:bCs/>
       <w:i/>
       <w:iCs/>
-      <w:color w:val="4F81BD" w:themeColor="accent1"/>
+      <w:color w:val="72A376" w:themeColor="accent1"/>
     </w:rPr>
   </w:style>
   <w:style w:type="character" w:customStyle="1" w:styleId="Titre5Car">
@@ -3105,7 +4422,7 @@
     <w:rsid w:val="000922BB"/>
     <w:rPr>
       <w:rFonts w:asciiTheme="majorHAnsi" w:eastAsiaTheme="majorEastAsia" w:hAnsiTheme="majorHAnsi" w:cstheme="majorBidi"/>
-      <w:color w:val="243F60" w:themeColor="accent1" w:themeShade="7F"/>
+      <w:color w:val="365338" w:themeColor="accent1" w:themeShade="7F"/>
     </w:rPr>
   </w:style>
   <w:style w:type="character" w:customStyle="1" w:styleId="Titre6Car">
@@ -3119,7 +4436,7 @@
       <w:rFonts w:asciiTheme="majorHAnsi" w:eastAsiaTheme="majorEastAsia" w:hAnsiTheme="majorHAnsi" w:cstheme="majorBidi"/>
       <w:i/>
       <w:iCs/>
-      <w:color w:val="243F60" w:themeColor="accent1" w:themeShade="7F"/>
+      <w:color w:val="365338" w:themeColor="accent1" w:themeShade="7F"/>
     </w:rPr>
   </w:style>
   <w:style w:type="character" w:customStyle="1" w:styleId="Titre7Car">
@@ -3218,8 +4535,57 @@
     <w:unhideWhenUsed/>
     <w:rsid w:val="003D6127"/>
     <w:rPr>
-      <w:color w:val="0000FF" w:themeColor="hyperlink"/>
+      <w:color w:val="DB5353" w:themeColor="hyperlink"/>
       <w:u w:val="single"/>
+    </w:rPr>
+  </w:style>
+  <w:style w:type="table" w:styleId="Grilledutableau">
+    <w:name w:val="Table Grid"/>
+    <w:basedOn w:val="TableauNormal"/>
+    <w:uiPriority w:val="59"/>
+    <w:rsid w:val="009F7B10"/>
+    <w:pPr>
+      <w:spacing w:after="0" w:line="240" w:lineRule="auto"/>
+    </w:pPr>
+    <w:tblPr>
+      <w:tblBorders>
+        <w:top w:val="single" w:sz="4" w:space="0" w:color="auto"/>
+        <w:left w:val="single" w:sz="4" w:space="0" w:color="auto"/>
+        <w:bottom w:val="single" w:sz="4" w:space="0" w:color="auto"/>
+        <w:right w:val="single" w:sz="4" w:space="0" w:color="auto"/>
+        <w:insideH w:val="single" w:sz="4" w:space="0" w:color="auto"/>
+        <w:insideV w:val="single" w:sz="4" w:space="0" w:color="auto"/>
+      </w:tblBorders>
+    </w:tblPr>
+  </w:style>
+  <w:style w:type="paragraph" w:styleId="Paragraphedeliste">
+    <w:name w:val="List Paragraph"/>
+    <w:basedOn w:val="Normal"/>
+    <w:uiPriority w:val="34"/>
+    <w:qFormat/>
+    <w:rsid w:val="00A039C5"/>
+    <w:pPr>
+      <w:ind w:left="720"/>
+      <w:contextualSpacing/>
+    </w:pPr>
+  </w:style>
+  <w:style w:type="paragraph" w:styleId="Lgende">
+    <w:name w:val="caption"/>
+    <w:basedOn w:val="Normal"/>
+    <w:next w:val="Normal"/>
+    <w:uiPriority w:val="35"/>
+    <w:unhideWhenUsed/>
+    <w:qFormat/>
+    <w:rsid w:val="00A039C5"/>
+    <w:pPr>
+      <w:spacing w:line="240" w:lineRule="auto"/>
+    </w:pPr>
+    <w:rPr>
+      <w:b/>
+      <w:bCs/>
+      <w:color w:val="72A376" w:themeColor="accent1"/>
+      <w:sz w:val="18"/>
+      <w:szCs w:val="18"/>
     </w:rPr>
   </w:style>
 </w:styles>
@@ -3323,52 +4689,39 @@
         </w:p>
       </w:docPartBody>
     </w:docPart>
-    <w:docPart>
-      <w:docPartPr>
-        <w:name w:val="EDC2EF93802342C69740CD4B61AC9BEA"/>
-        <w:category>
-          <w:name w:val="Général"/>
-          <w:gallery w:val="placeholder"/>
-        </w:category>
-        <w:types>
-          <w:type w:val="bbPlcHdr"/>
-        </w:types>
-        <w:behaviors>
-          <w:behavior w:val="content"/>
-        </w:behaviors>
-        <w:guid w:val="{0B6657A0-6B09-4CF6-9677-F45CAB06F7AE}"/>
-      </w:docPartPr>
-      <w:docPartBody>
-        <w:p>
-          <w:pPr>
-            <w:pStyle w:val="EDC2EF93802342C69740CD4B61AC9BEA"/>
-          </w:pPr>
-          <w:r>
-            <w:rPr>
-              <w:b/>
-              <w:bCs/>
-              <w:caps/>
-              <w:sz w:val="72"/>
-              <w:szCs w:val="72"/>
-              <w:lang w:val="fr-FR"/>
-            </w:rPr>
-            <w:t>Tapez le titre du document</w:t>
-          </w:r>
-        </w:p>
-      </w:docPartBody>
-    </w:docPart>
   </w:docParts>
 </w:glossaryDocument>
 </file>
 
 <file path=word/glossary/fontTable.xml><?xml version="1.0" encoding="utf-8"?>
 <w:fonts xmlns:mc="http://schemas.openxmlformats.org/markup-compatibility/2006" xmlns:r="http://schemas.openxmlformats.org/officeDocument/2006/relationships" xmlns:w="http://schemas.openxmlformats.org/wordprocessingml/2006/main" xmlns:w14="http://schemas.microsoft.com/office/word/2010/wordml" mc:Ignorable="w14">
+  <w:font w:name="Courier New">
+    <w:panose1 w:val="02070309020205020404"/>
+    <w:charset w:val="00"/>
+    <w:family w:val="modern"/>
+    <w:pitch w:val="fixed"/>
+    <w:sig w:usb0="E0002AFF" w:usb1="C0007843" w:usb2="00000009" w:usb3="00000000" w:csb0="000001FF" w:csb1="00000000"/>
+  </w:font>
   <w:font w:name="Times New Roman">
     <w:panose1 w:val="02020603050405020304"/>
     <w:charset w:val="00"/>
     <w:family w:val="roman"/>
     <w:pitch w:val="variable"/>
     <w:sig w:usb0="E0002AFF" w:usb1="C0007841" w:usb2="00000009" w:usb3="00000000" w:csb0="000001FF" w:csb1="00000000"/>
+  </w:font>
+  <w:font w:name="Wingdings">
+    <w:panose1 w:val="05000000000000000000"/>
+    <w:charset w:val="02"/>
+    <w:family w:val="auto"/>
+    <w:pitch w:val="variable"/>
+    <w:sig w:usb0="00000000" w:usb1="10000000" w:usb2="00000000" w:usb3="00000000" w:csb0="80000000" w:csb1="00000000"/>
+  </w:font>
+  <w:font w:name="Symbol">
+    <w:panose1 w:val="05050102010706020507"/>
+    <w:charset w:val="02"/>
+    <w:family w:val="roman"/>
+    <w:pitch w:val="variable"/>
+    <w:sig w:usb0="00000000" w:usb1="10000000" w:usb2="00000000" w:usb3="00000000" w:csb0="80000000" w:csb1="00000000"/>
   </w:font>
   <w:font w:name="Calibri">
     <w:panose1 w:val="020F0502020204030204"/>
@@ -3409,6 +4762,8 @@
   </w:compat>
   <w:rsids>
     <w:rsidRoot w:val="00CD2DFF"/>
+    <w:rsid w:val="004317D5"/>
+    <w:rsid w:val="00BB70DF"/>
     <w:rsid w:val="00CB5181"/>
     <w:rsid w:val="00CD2DFF"/>
   </w:rsids>
@@ -3862,7 +5217,7 @@
 <file path=word/theme/theme1.xml><?xml version="1.0" encoding="utf-8"?>
 <a:theme xmlns:a="http://schemas.openxmlformats.org/drawingml/2006/main" name="Thème Office">
   <a:themeElements>
-    <a:clrScheme name="Office">
+    <a:clrScheme name="Fonderie">
       <a:dk1>
         <a:sysClr val="windowText" lastClr="000000"/>
       </a:dk1>
@@ -3870,34 +5225,34 @@
         <a:sysClr val="window" lastClr="FFFFFF"/>
       </a:lt1>
       <a:dk2>
-        <a:srgbClr val="1F497D"/>
+        <a:srgbClr val="676A55"/>
       </a:dk2>
       <a:lt2>
-        <a:srgbClr val="EEECE1"/>
+        <a:srgbClr val="EAEBDE"/>
       </a:lt2>
       <a:accent1>
-        <a:srgbClr val="4F81BD"/>
+        <a:srgbClr val="72A376"/>
       </a:accent1>
       <a:accent2>
-        <a:srgbClr val="C0504D"/>
+        <a:srgbClr val="B0CCB0"/>
       </a:accent2>
       <a:accent3>
-        <a:srgbClr val="9BBB59"/>
+        <a:srgbClr val="A8CDD7"/>
       </a:accent3>
       <a:accent4>
-        <a:srgbClr val="8064A2"/>
+        <a:srgbClr val="C0BEAF"/>
       </a:accent4>
       <a:accent5>
-        <a:srgbClr val="4BACC6"/>
+        <a:srgbClr val="CEC597"/>
       </a:accent5>
       <a:accent6>
-        <a:srgbClr val="F79646"/>
+        <a:srgbClr val="E8B7B7"/>
       </a:accent6>
       <a:hlink>
-        <a:srgbClr val="0000FF"/>
+        <a:srgbClr val="DB5353"/>
       </a:hlink>
       <a:folHlink>
-        <a:srgbClr val="800080"/>
+        <a:srgbClr val="903638"/>
       </a:folHlink>
     </a:clrScheme>
     <a:fontScheme name="Office">
@@ -4147,7 +5502,7 @@
 <file path=customXml/item1.xml><?xml version="1.0" encoding="utf-8"?>
 <CoverPageProperties xmlns="http://schemas.microsoft.com/office/2006/coverPageProps">
   <PublishDate>2017</PublishDate>
-  <Abstract>Travail pratique individuel informatique</Abstract>
+  <Abstract>Travail pratique individuel d’informatique</Abstract>
   <CompanyAddress/>
   <CompanyPhone/>
   <CompanyFax/>
@@ -4168,7 +5523,7 @@
 </file>
 
 <file path=customXml/itemProps2.xml><?xml version="1.0" encoding="utf-8"?>
-<ds:datastoreItem xmlns:ds="http://schemas.openxmlformats.org/officeDocument/2006/customXml" ds:itemID="{2C89A4B9-AD0E-411B-8D24-EEC0A36E77D6}">
+<ds:datastoreItem xmlns:ds="http://schemas.openxmlformats.org/officeDocument/2006/customXml" ds:itemID="{5D3232CC-2553-47B3-A809-B4329A69438C}">
   <ds:schemaRefs>
     <ds:schemaRef ds:uri="http://schemas.openxmlformats.org/officeDocument/2006/bibliography"/>
   </ds:schemaRefs>

</xml_diff>